<commit_message>
add MarkerList And refactor
</commit_message>
<xml_diff>
--- a/testingXML/TestDocumentTag2.docx
+++ b/testingXML/TestDocumentTag2.docx
@@ -6,21 +6,17 @@
       <w:pPr>
         <w:pStyle w:val="Normal"/>
         <w:rPr>
-          <w:rFonts w:ascii="Calibri" w:hAnsi="Calibri" w:eastAsia="Calibri" w:cs="" w:asciiTheme="minorHAnsi" w:cstheme="minorBidi" w:eastAsiaTheme="minorHAnsi" w:hAnsiTheme="minorHAnsi"/>
-          <w:color w:val="00000A"/>
-          <w:kern w:val="0"/>
-          <w:sz w:val="24"/>
-          <w:szCs w:val="24"/>
-          <w:lang w:val="en-US" w:eastAsia="en-US" w:bidi="ar-SA"/>
+          <w:color w:val="000000"/>
         </w:rPr>
       </w:pPr>
       <w:r>
         <w:rPr>
           <w:rFonts w:eastAsia="Calibri" w:cs="" w:cstheme="minorBidi" w:eastAsiaTheme="minorHAnsi"/>
-          <w:color w:val="00000A"/>
+          <w:color w:val="000000"/>
           <w:kern w:val="0"/>
           <w:sz w:val="24"/>
           <w:szCs w:val="24"/>
+          <w:shd w:fill="FFFFFF" w:val="clear"/>
           <w:lang w:val="en-US" w:eastAsia="en-US" w:bidi="ar-SA"/>
         </w:rPr>
         <w:t>Name: {Name}</w:t>
@@ -30,18 +26,13 @@
       <w:pPr>
         <w:pStyle w:val="Normal"/>
         <w:rPr>
-          <w:rFonts w:ascii="Calibri" w:hAnsi="Calibri" w:eastAsia="Calibri" w:cs="" w:asciiTheme="minorHAnsi" w:cstheme="minorBidi" w:eastAsiaTheme="minorHAnsi" w:hAnsiTheme="minorHAnsi"/>
-          <w:color w:val="00000A"/>
-          <w:kern w:val="0"/>
-          <w:sz w:val="24"/>
-          <w:szCs w:val="24"/>
-          <w:lang w:val="en-US" w:eastAsia="en-US" w:bidi="ar-SA"/>
+          <w:color w:val="000000"/>
         </w:rPr>
       </w:pPr>
       <w:r>
         <w:rPr>
           <w:rFonts w:eastAsia="Calibri" w:cs="" w:cstheme="minorBidi" w:eastAsiaTheme="minorHAnsi"/>
-          <w:color w:val="00000A"/>
+          <w:color w:val="000000"/>
           <w:kern w:val="0"/>
           <w:sz w:val="24"/>
           <w:szCs w:val="24"/>
@@ -548,6 +539,13 @@
       <w:lang w:val="zxx" w:eastAsia="zxx" w:bidi="zxx"/>
     </w:rPr>
   </w:style>
+  <w:style w:type="character" w:styleId="Bullets">
+    <w:name w:val="Bullets"/>
+    <w:qFormat/>
+    <w:rPr>
+      <w:rFonts w:ascii="OpenSymbol" w:hAnsi="OpenSymbol" w:eastAsia="OpenSymbol" w:cs="OpenSymbol"/>
+    </w:rPr>
+  </w:style>
   <w:style w:type="paragraph" w:styleId="Heading">
     <w:name w:val="Heading"/>
     <w:basedOn w:val="Normal"/>

</xml_diff>